<commit_message>
minor changes to final report
</commit_message>
<xml_diff>
--- a/COMP-3005-Project-Report.docx
+++ b/COMP-3005-Project-Report.docx
@@ -2444,7 +2444,6 @@
           <w:b w:val="0"/>
           <w:bCs w:val="0"/>
         </w:rPr>
-        <w:lastRenderedPageBreak/>
         <w:t>2.1</w:t>
       </w:r>
       <w:r>
@@ -2527,6 +2526,8 @@
         </w:rPr>
       </w:pPr>
       <w:bookmarkStart w:id="1" w:name="_Toc121686293"/>
+      <w:bookmarkStart w:id="2" w:name="_2.1.1.__"/>
+      <w:bookmarkEnd w:id="2"/>
       <w:r>
         <w:rPr>
           <w:rFonts w:ascii="CMU Serif Roman" w:hAnsi="CMU Serif Roman" w:cs="CMU Serif Roman"/>
@@ -2934,7 +2935,7 @@
           <w:bCs w:val="0"/>
         </w:rPr>
       </w:pPr>
-      <w:bookmarkStart w:id="2" w:name="_Toc121686294"/>
+      <w:bookmarkStart w:id="3" w:name="_Toc121686294"/>
       <w:r>
         <w:rPr>
           <w:rFonts w:ascii="CMU Serif Roman" w:hAnsi="CMU Serif Roman" w:cs="CMU Serif Roman"/>
@@ -2943,7 +2944,7 @@
         </w:rPr>
         <w:t>2.1.2.   Assumptions</w:t>
       </w:r>
-      <w:bookmarkEnd w:id="2"/>
+      <w:bookmarkEnd w:id="3"/>
     </w:p>
     <w:p>
       <w:pPr>
@@ -3060,7 +3061,7 @@
           <w:bCs w:val="0"/>
         </w:rPr>
       </w:pPr>
-      <w:bookmarkStart w:id="3" w:name="_Toc121686295"/>
+      <w:bookmarkStart w:id="4" w:name="_Toc121686295"/>
       <w:r>
         <w:rPr>
           <w:rFonts w:ascii="CMU Serif Roman" w:hAnsi="CMU Serif Roman" w:cs="CMU Serif Roman"/>
@@ -3069,7 +3070,7 @@
         </w:rPr>
         <w:t>2.1.3.   Entity-Relationship Diagram</w:t>
       </w:r>
-      <w:bookmarkEnd w:id="3"/>
+      <w:bookmarkEnd w:id="4"/>
     </w:p>
     <w:p>
       <w:pPr>
@@ -3120,17 +3121,7 @@
           <w:sz w:val="22"/>
           <w:szCs w:val="22"/>
         </w:rPr>
-        <w:t xml:space="preserve">. This is an important aspect of the design of this project since from this diagram we can gain a better understanding as to how to structure each entity, what </w:t>
-      </w:r>
-      <w:r>
-        <w:rPr>
-          <w:rFonts w:ascii="CMU Serif Roman" w:eastAsia="Times New Roman" w:hAnsi="CMU Serif Roman" w:cs="CMU Serif Roman"/>
-          <w:color w:val="000000"/>
-          <w:sz w:val="22"/>
-          <w:szCs w:val="22"/>
-        </w:rPr>
-        <w:lastRenderedPageBreak/>
-        <w:t xml:space="preserve">type of interactions or relationships we will need to build, and </w:t>
+        <w:t xml:space="preserve">. This is an important aspect of the design of this project since from this diagram we can gain a better understanding as to how to structure each entity, what type of interactions or relationships we will need to build, and </w:t>
       </w:r>
       <w:r>
         <w:rPr>
@@ -3171,7 +3162,7 @@
           <w:szCs w:val="28"/>
         </w:rPr>
       </w:pPr>
-      <w:bookmarkStart w:id="4" w:name="_Toc121686296"/>
+      <w:bookmarkStart w:id="5" w:name="_Toc121686296"/>
       <w:r>
         <w:rPr>
           <w:rFonts w:ascii="CMU Serif" w:eastAsia="Times New Roman" w:hAnsi="CMU Serif" w:cs="CMU Serif"/>
@@ -3183,7 +3174,7 @@
         </w:rPr>
         <w:t>Cardinality</w:t>
       </w:r>
-      <w:bookmarkEnd w:id="4"/>
+      <w:bookmarkEnd w:id="5"/>
       <w:r>
         <w:rPr>
           <w:rFonts w:ascii="CMU Serif" w:eastAsia="Times New Roman" w:hAnsi="CMU Serif" w:cs="CMU Serif"/>
@@ -3350,7 +3341,7 @@
           <w:szCs w:val="28"/>
         </w:rPr>
       </w:pPr>
-      <w:bookmarkStart w:id="5" w:name="_Toc121686297"/>
+      <w:bookmarkStart w:id="6" w:name="_Toc121686297"/>
       <w:r>
         <w:rPr>
           <w:rFonts w:ascii="CMU Serif" w:eastAsia="Times New Roman" w:hAnsi="CMU Serif" w:cs="CMU Serif"/>
@@ -3362,7 +3353,7 @@
         </w:rPr>
         <w:t>Participation</w:t>
       </w:r>
-      <w:bookmarkEnd w:id="5"/>
+      <w:bookmarkEnd w:id="6"/>
     </w:p>
     <w:p>
       <w:pPr>
@@ -3512,7 +3503,7 @@
           <w:szCs w:val="28"/>
         </w:rPr>
       </w:pPr>
-      <w:bookmarkStart w:id="6" w:name="_Toc121686298"/>
+      <w:bookmarkStart w:id="7" w:name="_Toc121686298"/>
       <w:r>
         <w:rPr>
           <w:rFonts w:ascii="CMU Serif" w:eastAsia="Times New Roman" w:hAnsi="CMU Serif" w:cs="CMU Serif"/>
@@ -3524,7 +3515,7 @@
         </w:rPr>
         <w:t>Assumptions based on Cardinality and Participation</w:t>
       </w:r>
-      <w:bookmarkEnd w:id="6"/>
+      <w:bookmarkEnd w:id="7"/>
     </w:p>
     <w:p>
       <w:pPr>
@@ -3871,7 +3862,7 @@
           <w:bCs w:val="0"/>
         </w:rPr>
       </w:pPr>
-      <w:bookmarkStart w:id="7" w:name="_Toc121686299"/>
+      <w:bookmarkStart w:id="8" w:name="_Toc121686299"/>
       <w:r>
         <w:rPr>
           <w:rFonts w:ascii="CMU Serif Roman" w:hAnsi="CMU Serif Roman" w:cs="CMU Serif Roman"/>
@@ -3888,7 +3879,7 @@
         </w:rPr>
         <w:t>Reduction to Relational Schemas</w:t>
       </w:r>
-      <w:bookmarkEnd w:id="7"/>
+      <w:bookmarkEnd w:id="8"/>
     </w:p>
     <w:p>
       <w:pPr>
@@ -4051,7 +4042,6 @@
           <w:sz w:val="22"/>
           <w:szCs w:val="22"/>
         </w:rPr>
-        <w:lastRenderedPageBreak/>
         <w:t xml:space="preserve">Before we can convert our conceptual model (ER diagram) into a logical model (Relational Schema), we need to understand the different types of entities and relations that exist in our conceptual model. </w:t>
       </w:r>
     </w:p>
@@ -6506,7 +6496,7 @@
           <w:bCs w:val="0"/>
         </w:rPr>
       </w:pPr>
-      <w:bookmarkStart w:id="8" w:name="_Toc121686300"/>
+      <w:bookmarkStart w:id="9" w:name="_Toc121686300"/>
       <w:r>
         <w:rPr>
           <w:rFonts w:ascii="CMU Serif Roman" w:hAnsi="CMU Serif Roman" w:cs="CMU Serif Roman"/>
@@ -6515,7 +6505,7 @@
         </w:rPr>
         <w:t>2.3 Normalization of Relational Schema</w:t>
       </w:r>
-      <w:bookmarkEnd w:id="8"/>
+      <w:bookmarkEnd w:id="9"/>
       <w:r>
         <w:rPr>
           <w:rFonts w:ascii="CMU Serif Roman" w:hAnsi="CMU Serif Roman" w:cs="CMU Serif Roman"/>
@@ -6569,14 +6559,13 @@
           <w:bCs w:val="0"/>
         </w:rPr>
       </w:pPr>
-      <w:bookmarkStart w:id="9" w:name="_Toc121686301"/>
+      <w:bookmarkStart w:id="10" w:name="_Toc121686301"/>
       <w:r>
         <w:rPr>
           <w:rFonts w:ascii="CMU Serif Roman" w:hAnsi="CMU Serif Roman" w:cs="CMU Serif Roman"/>
           <w:b w:val="0"/>
           <w:bCs w:val="0"/>
         </w:rPr>
-        <w:lastRenderedPageBreak/>
         <w:t>2.3.1. First Normal Form</w:t>
       </w:r>
       <w:r>
@@ -6587,7 +6576,7 @@
         </w:rPr>
         <w:t xml:space="preserve"> (1NF)</w:t>
       </w:r>
-      <w:bookmarkEnd w:id="9"/>
+      <w:bookmarkEnd w:id="10"/>
     </w:p>
     <w:p>
       <w:pPr>
@@ -6796,7 +6785,7 @@
           <w:bCs w:val="0"/>
         </w:rPr>
       </w:pPr>
-      <w:bookmarkStart w:id="10" w:name="_Toc121686302"/>
+      <w:bookmarkStart w:id="11" w:name="_Toc121686302"/>
       <w:r>
         <w:rPr>
           <w:rFonts w:ascii="CMU Serif Roman" w:hAnsi="CMU Serif Roman" w:cs="CMU Serif Roman"/>
@@ -6861,7 +6850,7 @@
         </w:rPr>
         <w:t>NF)</w:t>
       </w:r>
-      <w:bookmarkEnd w:id="10"/>
+      <w:bookmarkEnd w:id="11"/>
     </w:p>
     <w:p>
       <w:pPr>
@@ -8806,7 +8795,7 @@
           <w:bCs w:val="0"/>
         </w:rPr>
       </w:pPr>
-      <w:bookmarkStart w:id="11" w:name="_Toc121686303"/>
+      <w:bookmarkStart w:id="12" w:name="_Toc121686303"/>
       <w:r>
         <w:rPr>
           <w:rFonts w:ascii="CMU Serif Roman" w:hAnsi="CMU Serif Roman" w:cs="CMU Serif Roman"/>
@@ -8871,7 +8860,7 @@
         </w:rPr>
         <w:t>NF)</w:t>
       </w:r>
-      <w:bookmarkEnd w:id="11"/>
+      <w:bookmarkEnd w:id="12"/>
     </w:p>
     <w:p>
       <w:pPr>
@@ -8921,7 +8910,6 @@
           <w:sz w:val="22"/>
           <w:szCs w:val="22"/>
         </w:rPr>
-        <w:lastRenderedPageBreak/>
         <w:t>Firstly, from our 2NF tables, we can remove a few tables since they are duplicates of a process and redundant. One such example is the RESTOCK_BOOKS table. This table possess the same functionality of an order. However, in this case it is the owner that needs to order from the publisher. Since this is an automatic process that is dependent on the number of units in inventory (stock) of each book, we can simply write a query for this and not use a table at all.</w:t>
       </w:r>
     </w:p>
@@ -9092,7 +9080,7 @@
           <w:bCs w:val="0"/>
         </w:rPr>
       </w:pPr>
-      <w:bookmarkStart w:id="12" w:name="_Toc121686304"/>
+      <w:bookmarkStart w:id="13" w:name="_Toc121686304"/>
       <w:r>
         <w:rPr>
           <w:rFonts w:ascii="CMU Serif Roman" w:hAnsi="CMU Serif Roman" w:cs="CMU Serif Roman"/>
@@ -9101,7 +9089,7 @@
         </w:rPr>
         <w:t>2.4 Database Schema Diagram</w:t>
       </w:r>
-      <w:bookmarkEnd w:id="12"/>
+      <w:bookmarkEnd w:id="13"/>
     </w:p>
     <w:p>
       <w:pPr>
@@ -9269,7 +9257,6 @@
           <w:sz w:val="22"/>
           <w:szCs w:val="22"/>
         </w:rPr>
-        <w:lastRenderedPageBreak/>
         <w:drawing>
           <wp:inline distT="0" distB="0" distL="0" distR="0" wp14:anchorId="4D8A4F31" wp14:editId="5CE9B176">
             <wp:extent cx="4596937" cy="3799840"/>
@@ -9483,7 +9470,6 @@
           <w:sz w:val="22"/>
           <w:szCs w:val="22"/>
         </w:rPr>
-        <w:lastRenderedPageBreak/>
         <w:t xml:space="preserve">The juxtaposition of the above figures (Figure 2 and Figure 3) clearly demonstrates the importance of normalization in order </w:t>
       </w:r>
       <w:r>
@@ -9525,7 +9511,7 @@
           <w:noProof/>
         </w:rPr>
       </w:pPr>
-      <w:bookmarkStart w:id="13" w:name="_Toc121686305"/>
+      <w:bookmarkStart w:id="14" w:name="_Toc121686305"/>
       <w:r>
         <w:rPr>
           <w:rFonts w:ascii="CMU Serif Roman" w:hAnsi="CMU Serif Roman" w:cs="CMU Serif Roman"/>
@@ -9535,7 +9521,7 @@
         </w:rPr>
         <w:t>2.5 Implementation</w:t>
       </w:r>
-      <w:bookmarkEnd w:id="13"/>
+      <w:bookmarkEnd w:id="14"/>
     </w:p>
     <w:p>
       <w:pPr>
@@ -9563,7 +9549,112 @@
           <w:rFonts w:ascii="CMU Serif Roman" w:hAnsi="CMU Serif Roman" w:cs="CMU Serif Roman"/>
           <w:noProof/>
         </w:rPr>
-        <w:t xml:space="preserve"> and handling queries and extrapolating data from the database design. The frontend will can be built using frontend frameworks which will allow users to interact with the application in a more user friendly way by implementing concepts from user interface and user experience design. The backend and frontend will need to communicate in order for the entire application to function as per the needs of the author and user stories provided. </w:t>
+        <w:t xml:space="preserve"> and handling queries and extrapolating data from the database </w:t>
+      </w:r>
+      <w:r>
+        <w:rPr>
+          <w:rFonts w:ascii="CMU Serif Roman" w:hAnsi="CMU Serif Roman" w:cs="CMU Serif Roman"/>
+          <w:noProof/>
+        </w:rPr>
+        <w:t>server</w:t>
+      </w:r>
+      <w:r>
+        <w:rPr>
+          <w:rFonts w:ascii="CMU Serif Roman" w:hAnsi="CMU Serif Roman" w:cs="CMU Serif Roman"/>
+          <w:noProof/>
+        </w:rPr>
+        <w:t>. The frontend can be built using frontend frameworks which will allow users to interact with the application in a more user friendly way by implementing concepts from user interface and user experience design. The backend and frontend will need to communicate in order for the entire application to function as per the needs of the author</w:t>
+      </w:r>
+      <w:r>
+        <w:rPr>
+          <w:rFonts w:ascii="CMU Serif Roman" w:hAnsi="CMU Serif Roman" w:cs="CMU Serif Roman"/>
+          <w:noProof/>
+        </w:rPr>
+        <w:t>, assignment specification</w:t>
+      </w:r>
+      <w:r>
+        <w:rPr>
+          <w:rFonts w:ascii="CMU Serif Roman" w:hAnsi="CMU Serif Roman" w:cs="CMU Serif Roman"/>
+          <w:noProof/>
+        </w:rPr>
+        <w:t xml:space="preserve"> and </w:t>
+      </w:r>
+      <w:r>
+        <w:rPr>
+          <w:rFonts w:ascii="CMU Serif Roman" w:hAnsi="CMU Serif Roman" w:cs="CMU Serif Roman"/>
+          <w:noProof/>
+        </w:rPr>
+        <w:t xml:space="preserve">the </w:t>
+      </w:r>
+      <w:r>
+        <w:rPr>
+          <w:rFonts w:ascii="CMU Serif Roman" w:hAnsi="CMU Serif Roman" w:cs="CMU Serif Roman"/>
+          <w:noProof/>
+        </w:rPr>
+        <w:t>user stories provided</w:t>
+      </w:r>
+      <w:r>
+        <w:rPr>
+          <w:rFonts w:ascii="CMU Serif Roman" w:hAnsi="CMU Serif Roman" w:cs="CMU Serif Roman"/>
+          <w:noProof/>
+        </w:rPr>
+        <w:t xml:space="preserve"> in </w:t>
+      </w:r>
+      <w:hyperlink w:anchor="_2.1.1.__" w:history="1">
+        <w:r>
+          <w:rPr>
+            <w:rStyle w:val="Hyperlink"/>
+            <w:rFonts w:ascii="CMU Serif Roman" w:hAnsi="CMU Serif Roman" w:cs="CMU Serif Roman"/>
+            <w:noProof/>
+          </w:rPr>
+          <w:t>Section 2</w:t>
+        </w:r>
+        <w:r>
+          <w:rPr>
+            <w:rStyle w:val="Hyperlink"/>
+            <w:rFonts w:ascii="CMU Serif Roman" w:hAnsi="CMU Serif Roman" w:cs="CMU Serif Roman"/>
+            <w:noProof/>
+          </w:rPr>
+          <w:t>.</w:t>
+        </w:r>
+        <w:r>
+          <w:rPr>
+            <w:rStyle w:val="Hyperlink"/>
+            <w:rFonts w:ascii="CMU Serif Roman" w:hAnsi="CMU Serif Roman" w:cs="CMU Serif Roman"/>
+            <w:noProof/>
+          </w:rPr>
+          <w:t>1</w:t>
+        </w:r>
+        <w:r>
+          <w:rPr>
+            <w:rStyle w:val="Hyperlink"/>
+            <w:rFonts w:ascii="CMU Serif Roman" w:hAnsi="CMU Serif Roman" w:cs="CMU Serif Roman"/>
+            <w:noProof/>
+          </w:rPr>
+          <w:t>.</w:t>
+        </w:r>
+        <w:r>
+          <w:rPr>
+            <w:rStyle w:val="Hyperlink"/>
+            <w:rFonts w:ascii="CMU Serif Roman" w:hAnsi="CMU Serif Roman" w:cs="CMU Serif Roman"/>
+            <w:noProof/>
+          </w:rPr>
+          <w:t>1</w:t>
+        </w:r>
+      </w:hyperlink>
+      <w:r>
+        <w:rPr>
+          <w:rFonts w:ascii="CMU Serif Roman" w:hAnsi="CMU Serif Roman" w:cs="CMU Serif Roman"/>
+          <w:noProof/>
+        </w:rPr>
+        <w:t>.</w:t>
+      </w:r>
+      <w:r>
+        <w:rPr>
+          <w:rFonts w:ascii="CMU Serif Roman" w:hAnsi="CMU Serif Roman" w:cs="CMU Serif Roman"/>
+          <w:noProof/>
+        </w:rPr>
+        <w:t xml:space="preserve"> </w:t>
       </w:r>
     </w:p>
     <w:p>
@@ -9662,7 +9753,7 @@
           <w:noProof/>
         </w:rPr>
       </w:pPr>
-      <w:bookmarkStart w:id="14" w:name="_Toc121686306"/>
+      <w:bookmarkStart w:id="15" w:name="_Toc121686306"/>
       <w:r>
         <w:rPr>
           <w:rFonts w:ascii="CMU Serif Roman" w:hAnsi="CMU Serif Roman" w:cs="CMU Serif Roman"/>
@@ -9670,10 +9761,9 @@
           <w:bCs w:val="0"/>
           <w:noProof/>
         </w:rPr>
-        <w:lastRenderedPageBreak/>
         <w:t>2.6 Bonus Feature</w:t>
       </w:r>
-      <w:bookmarkEnd w:id="14"/>
+      <w:bookmarkEnd w:id="15"/>
     </w:p>
     <w:p>
       <w:pPr>
@@ -9700,7 +9790,7 @@
           <w:noProof/>
         </w:rPr>
       </w:pPr>
-      <w:bookmarkStart w:id="15" w:name="_Toc121686307"/>
+      <w:bookmarkStart w:id="16" w:name="_Toc121686307"/>
       <w:r>
         <w:rPr>
           <w:rFonts w:ascii="CMU Serif Roman" w:hAnsi="CMU Serif Roman" w:cs="CMU Serif Roman"/>
@@ -9710,7 +9800,7 @@
         </w:rPr>
         <w:t>2.7 GitHub Repository</w:t>
       </w:r>
-      <w:bookmarkEnd w:id="15"/>
+      <w:bookmarkEnd w:id="16"/>
     </w:p>
     <w:p>
       <w:pPr>
@@ -9762,7 +9852,7 @@
           <w:noProof/>
         </w:rPr>
       </w:pPr>
-      <w:bookmarkStart w:id="16" w:name="_Toc121686308"/>
+      <w:bookmarkStart w:id="17" w:name="_Toc121686308"/>
       <w:r>
         <w:rPr>
           <w:rFonts w:ascii="CMU Serif Roman" w:hAnsi="CMU Serif Roman" w:cs="CMU Serif Roman"/>
@@ -9772,7 +9862,7 @@
         </w:rPr>
         <w:t>2.8 Appendix I</w:t>
       </w:r>
-      <w:bookmarkEnd w:id="16"/>
+      <w:bookmarkEnd w:id="17"/>
     </w:p>
     <w:p>
       <w:pPr>
@@ -9894,7 +9984,7 @@
           <w:noProof/>
         </w:rPr>
       </w:pPr>
-      <w:bookmarkStart w:id="17" w:name="_Toc121686309"/>
+      <w:bookmarkStart w:id="18" w:name="_Toc121686309"/>
       <w:r>
         <w:rPr>
           <w:rFonts w:ascii="CMU Serif Roman" w:hAnsi="CMU Serif Roman" w:cs="CMU Serif Roman"/>
@@ -9902,10 +9992,9 @@
           <w:bCs w:val="0"/>
           <w:noProof/>
         </w:rPr>
-        <w:lastRenderedPageBreak/>
         <w:t>References</w:t>
       </w:r>
-      <w:bookmarkEnd w:id="17"/>
+      <w:bookmarkEnd w:id="18"/>
     </w:p>
     <w:p>
       <w:pPr>
@@ -11982,6 +12071,18 @@
       <w:shd w:val="clear" w:color="auto" w:fill="E1DFDD"/>
     </w:rPr>
   </w:style>
+  <w:style w:type="character" w:styleId="FollowedHyperlink">
+    <w:name w:val="FollowedHyperlink"/>
+    <w:basedOn w:val="DefaultParagraphFont"/>
+    <w:uiPriority w:val="99"/>
+    <w:semiHidden/>
+    <w:unhideWhenUsed/>
+    <w:rsid w:val="008925A2"/>
+    <w:rPr>
+      <w:color w:val="954F72" w:themeColor="followedHyperlink"/>
+      <w:u w:val="single"/>
+    </w:rPr>
+  </w:style>
 </w:styles>
 </file>
 
@@ -12285,7 +12386,7 @@
 </file>
 
 <file path=customXml/itemProps1.xml><?xml version="1.0" encoding="utf-8"?>
-<ds:datastoreItem xmlns:ds="http://schemas.openxmlformats.org/officeDocument/2006/customXml" ds:itemID="{BBF5E678-2729-064E-A703-5008993DBB32}">
+<ds:datastoreItem xmlns:ds="http://schemas.openxmlformats.org/officeDocument/2006/customXml" ds:itemID="{E96666C3-CD55-A04C-9BC1-76223AC41156}">
   <ds:schemaRefs>
     <ds:schemaRef ds:uri="http://schemas.openxmlformats.org/officeDocument/2006/bibliography"/>
   </ds:schemaRefs>

</xml_diff>